<commit_message>
First Refactoring and Feature Addition.- Added some pages to the game, solved the level transition issue, deleted the ActiveActorDestructible.java class and changed Observer pattern system.
</commit_message>
<xml_diff>
--- a/Code Adjustments.docx
+++ b/Code Adjustments.docx
@@ -406,7 +406,358 @@
     <w:p>
       <w:pPr>
         <w:pStyle w:val="ListParagraph"/>
-        <w:ind w:left="1080"/>
+        <w:numPr>
+          <w:ilvl w:val="0"/>
+          <w:numId w:val="2"/>
+        </w:numPr>
+        <w:rPr>
+          <w:lang w:val="en-US"/>
+        </w:rPr>
+      </w:pPr>
+      <w:r>
+        <w:rPr>
+          <w:lang w:val="en-US"/>
+        </w:rPr>
+        <w:t>HomeScreen.java (Added Page)</w:t>
+      </w:r>
+    </w:p>
+    <w:p>
+      <w:pPr>
+        <w:pStyle w:val="ListParagraph"/>
+        <w:numPr>
+          <w:ilvl w:val="0"/>
+          <w:numId w:val="3"/>
+        </w:numPr>
+        <w:rPr>
+          <w:lang w:val="en-US"/>
+        </w:rPr>
+      </w:pPr>
+      <w:r>
+        <w:rPr>
+          <w:lang w:val="en-US"/>
+        </w:rPr>
+        <w:t>This introduces the gamer to the game.</w:t>
+      </w:r>
+    </w:p>
+    <w:p>
+      <w:pPr>
+        <w:pStyle w:val="ListParagraph"/>
+        <w:numPr>
+          <w:ilvl w:val="0"/>
+          <w:numId w:val="2"/>
+        </w:numPr>
+        <w:rPr>
+          <w:lang w:val="en-US"/>
+        </w:rPr>
+      </w:pPr>
+      <w:r>
+        <w:rPr>
+          <w:lang w:val="en-US"/>
+        </w:rPr>
+        <w:t>Controller.java (Route Controller)</w:t>
+      </w:r>
+    </w:p>
+    <w:p>
+      <w:pPr>
+        <w:pStyle w:val="ListParagraph"/>
+        <w:numPr>
+          <w:ilvl w:val="0"/>
+          <w:numId w:val="3"/>
+        </w:numPr>
+        <w:rPr>
+          <w:lang w:val="en-US"/>
+        </w:rPr>
+      </w:pPr>
+      <w:r>
+        <w:rPr>
+          <w:lang w:val="en-US"/>
+        </w:rPr>
+        <w:t>Sets up new scenes (&lt;body&gt; tag) to the DOM (stage).</w:t>
+      </w:r>
+    </w:p>
+    <w:p>
+      <w:pPr>
+        <w:pStyle w:val="ListParagraph"/>
+        <w:numPr>
+          <w:ilvl w:val="0"/>
+          <w:numId w:val="3"/>
+        </w:numPr>
+        <w:rPr>
+          <w:lang w:val="en-US"/>
+        </w:rPr>
+      </w:pPr>
+      <w:r>
+        <w:rPr>
+          <w:lang w:val="en-US"/>
+        </w:rPr>
+        <w:t>Every Scene has a root node (&lt;div&gt; element) that can have multiple.</w:t>
+      </w:r>
+    </w:p>
+    <w:p>
+      <w:pPr>
+        <w:pStyle w:val="ListParagraph"/>
+        <w:numPr>
+          <w:ilvl w:val="0"/>
+          <w:numId w:val="3"/>
+        </w:numPr>
+        <w:rPr>
+          <w:b/>
+          <w:bCs/>
+          <w:lang w:val="en-US"/>
+        </w:rPr>
+      </w:pPr>
+      <w:r>
+        <w:rPr>
+          <w:b/>
+          <w:bCs/>
+          <w:lang w:val="en-US"/>
+        </w:rPr>
+        <w:t>Every file in that game (component), returns a Scene node (&lt;body&gt; tag)</w:t>
+      </w:r>
+      <w:r>
+        <w:rPr>
+          <w:b/>
+          <w:bCs/>
+          <w:lang w:val="en-US"/>
+        </w:rPr>
+        <w:t>.</w:t>
+      </w:r>
+    </w:p>
+    <w:p>
+      <w:pPr>
+        <w:pStyle w:val="ListParagraph"/>
+        <w:numPr>
+          <w:ilvl w:val="0"/>
+          <w:numId w:val="3"/>
+        </w:numPr>
+        <w:rPr>
+          <w:b/>
+          <w:bCs/>
+          <w:lang w:val="en-US"/>
+        </w:rPr>
+      </w:pPr>
+      <w:r>
+        <w:rPr>
+          <w:b/>
+          <w:bCs/>
+          <w:lang w:val="en-US"/>
+        </w:rPr>
+        <w:t xml:space="preserve">The addition of other nodes in the is done with “Absolute positioning”, unless using </w:t>
+      </w:r>
+      <w:proofErr w:type="spellStart"/>
+      <w:r>
+        <w:rPr>
+          <w:b/>
+          <w:bCs/>
+          <w:lang w:val="en-US"/>
+        </w:rPr>
+        <w:t>JavaFx</w:t>
+      </w:r>
+      <w:proofErr w:type="spellEnd"/>
+      <w:r>
+        <w:rPr>
+          <w:b/>
+          <w:bCs/>
+          <w:lang w:val="en-US"/>
+        </w:rPr>
+        <w:t xml:space="preserve"> Scene Builder (FXML).</w:t>
+      </w:r>
+    </w:p>
+    <w:p>
+      <w:pPr>
+        <w:pStyle w:val="ListParagraph"/>
+        <w:numPr>
+          <w:ilvl w:val="0"/>
+          <w:numId w:val="3"/>
+        </w:numPr>
+        <w:rPr>
+          <w:lang w:val="en-US"/>
+        </w:rPr>
+      </w:pPr>
+      <w:r>
+        <w:rPr>
+          <w:lang w:val="en-US"/>
+        </w:rPr>
+        <w:t>Added and If statement to the component to easily swing through multiple scenes easily.</w:t>
+      </w:r>
+    </w:p>
+    <w:p>
+      <w:pPr>
+        <w:pStyle w:val="ListParagraph"/>
+        <w:numPr>
+          <w:ilvl w:val="0"/>
+          <w:numId w:val="2"/>
+        </w:numPr>
+        <w:rPr>
+          <w:lang w:val="en-US"/>
+        </w:rPr>
+      </w:pPr>
+      <w:r>
+        <w:rPr>
+          <w:lang w:val="en-US"/>
+        </w:rPr>
+        <w:t>Main.java</w:t>
+      </w:r>
+    </w:p>
+    <w:p>
+      <w:pPr>
+        <w:pStyle w:val="ListParagraph"/>
+        <w:numPr>
+          <w:ilvl w:val="0"/>
+          <w:numId w:val="3"/>
+        </w:numPr>
+        <w:rPr>
+          <w:lang w:val="en-US"/>
+        </w:rPr>
+      </w:pPr>
+      <w:proofErr w:type="spellStart"/>
+      <w:proofErr w:type="gramStart"/>
+      <w:r>
+        <w:rPr>
+          <w:lang w:val="en-US"/>
+        </w:rPr>
+        <w:t>setResizable</w:t>
+      </w:r>
+      <w:proofErr w:type="spellEnd"/>
+      <w:r>
+        <w:rPr>
+          <w:lang w:val="en-US"/>
+        </w:rPr>
+        <w:t>(</w:t>
+      </w:r>
+      <w:proofErr w:type="gramEnd"/>
+      <w:r>
+        <w:rPr>
+          <w:lang w:val="en-US"/>
+        </w:rPr>
+        <w:t>) to true.</w:t>
+      </w:r>
+    </w:p>
+    <w:p>
+      <w:pPr>
+        <w:pStyle w:val="ListParagraph"/>
+        <w:numPr>
+          <w:ilvl w:val="0"/>
+          <w:numId w:val="2"/>
+        </w:numPr>
+        <w:rPr>
+          <w:lang w:val="en-US"/>
+        </w:rPr>
+      </w:pPr>
+      <w:r>
+        <w:rPr>
+          <w:lang w:val="en-US"/>
+        </w:rPr>
+        <w:t>Added classes</w:t>
+      </w:r>
+    </w:p>
+    <w:p>
+      <w:pPr>
+        <w:pStyle w:val="ListParagraph"/>
+        <w:numPr>
+          <w:ilvl w:val="0"/>
+          <w:numId w:val="3"/>
+        </w:numPr>
+        <w:rPr>
+          <w:lang w:val="en-US"/>
+        </w:rPr>
+      </w:pPr>
+      <w:proofErr w:type="spellStart"/>
+      <w:r>
+        <w:rPr>
+          <w:lang w:val="en-US"/>
+        </w:rPr>
+        <w:t>HomeScreen</w:t>
+      </w:r>
+      <w:proofErr w:type="spellEnd"/>
+    </w:p>
+    <w:p>
+      <w:pPr>
+        <w:pStyle w:val="ListParagraph"/>
+        <w:numPr>
+          <w:ilvl w:val="0"/>
+          <w:numId w:val="3"/>
+        </w:numPr>
+        <w:rPr>
+          <w:lang w:val="en-US"/>
+        </w:rPr>
+      </w:pPr>
+      <w:proofErr w:type="spellStart"/>
+      <w:r>
+        <w:rPr>
+          <w:lang w:val="en-US"/>
+        </w:rPr>
+        <w:t>PauseButton</w:t>
+      </w:r>
+      <w:proofErr w:type="spellEnd"/>
+    </w:p>
+    <w:p>
+      <w:pPr>
+        <w:pStyle w:val="ListParagraph"/>
+        <w:numPr>
+          <w:ilvl w:val="0"/>
+          <w:numId w:val="3"/>
+        </w:numPr>
+        <w:rPr>
+          <w:lang w:val="en-US"/>
+        </w:rPr>
+      </w:pPr>
+      <w:proofErr w:type="spellStart"/>
+      <w:r>
+        <w:rPr>
+          <w:lang w:val="en-US"/>
+        </w:rPr>
+        <w:t>PauseScene</w:t>
+      </w:r>
+      <w:proofErr w:type="spellEnd"/>
+    </w:p>
+    <w:p>
+      <w:pPr>
+        <w:pStyle w:val="ListParagraph"/>
+        <w:numPr>
+          <w:ilvl w:val="0"/>
+          <w:numId w:val="3"/>
+        </w:numPr>
+        <w:rPr>
+          <w:lang w:val="en-US"/>
+        </w:rPr>
+      </w:pPr>
+      <w:proofErr w:type="spellStart"/>
+      <w:r>
+        <w:rPr>
+          <w:lang w:val="en-US"/>
+        </w:rPr>
+        <w:t>PlayButton</w:t>
+      </w:r>
+      <w:proofErr w:type="spellEnd"/>
+    </w:p>
+    <w:p>
+      <w:pPr>
+        <w:pStyle w:val="ListParagraph"/>
+        <w:numPr>
+          <w:ilvl w:val="0"/>
+          <w:numId w:val="3"/>
+        </w:numPr>
+        <w:rPr>
+          <w:lang w:val="en-US"/>
+        </w:rPr>
+      </w:pPr>
+      <w:proofErr w:type="spellStart"/>
+      <w:r>
+        <w:rPr>
+          <w:lang w:val="en-US"/>
+        </w:rPr>
+        <w:t>RestartButton</w:t>
+      </w:r>
+      <w:proofErr w:type="spellEnd"/>
+    </w:p>
+    <w:p>
+      <w:pPr>
+        <w:pStyle w:val="ListParagraph"/>
+        <w:numPr>
+          <w:ilvl w:val="0"/>
+          <w:numId w:val="3"/>
+        </w:numPr>
         <w:rPr>
           <w:lang w:val="en-US"/>
         </w:rPr>

</xml_diff>